<commit_message>
Complément T. Devillard notice utilisation + correction export de façon à ce que l'import par le plugin Mascaret ne supprime pas la première ligne du profil
</commit_message>
<xml_diff>
--- a/NoticeQgisCommeSaisieProfils.docx
+++ b/NoticeQgisCommeSaisieProfils.docx
@@ -31,6 +31,22 @@
         </w:rPr>
         <w:t>Le 24/01/2023 par M. Collongues</w:t>
       </w:r>
+    </w:p>
+    <w:p>
+      <w:pPr>
+        <w:jc w:val="right"/>
+        <w:rPr>
+          <w:color w:val="808080" w:themeColor="background1" w:themeShade="80"/>
+        </w:rPr>
+      </w:pPr>
+      <w:r>
+        <w:rPr>
+          <w:color w:val="808080" w:themeColor="background1" w:themeShade="80"/>
+        </w:rPr>
+        <w:t>Compléments le 27/10/2023 par T. Devillard</w:t>
+      </w:r>
+      <w:bookmarkStart w:id="0" w:name="_GoBack"/>
+      <w:bookmarkEnd w:id="0"/>
     </w:p>
     <w:p>
       <w:pPr>
@@ -242,19 +258,25 @@
       <w:r>
         <w:t xml:space="preserve">Dans Qgis, charger le géoréférenceur. </w:t>
       </w:r>
-    </w:p>
-    <w:p>
-      <w:pPr>
+      <w:r>
+        <w:t>Il ne se trouve pas dans les mêmes menus suivant la version de Qgis (Cf igurent suivantes pour Qgis 3.18 et Qgis 3.28)</w:t>
+      </w:r>
+    </w:p>
+    <w:p>
+      <w:pPr>
+        <w:keepNext/>
+        <w:spacing w:after="60"/>
         <w:jc w:val="center"/>
       </w:pPr>
       <w:r>
         <w:rPr>
           <w:lang w:eastAsia="fr-FR"/>
         </w:rPr>
+        <w:lastRenderedPageBreak/>
         <w:drawing>
           <wp:inline distT="0" distB="0" distL="0" distR="0">
             <wp:extent cx="4097020" cy="1631315"/>
-            <wp:effectExtent l="0" t="0" r="0" b="6985"/>
+            <wp:effectExtent l="19050" t="19050" r="17780" b="26035"/>
             <wp:docPr id="2" name="Image 2"/>
             <wp:cNvGraphicFramePr>
               <a:graphicFrameLocks xmlns:a="http://schemas.openxmlformats.org/drawingml/2006/main" noChangeAspect="1"/>
@@ -291,7 +313,9 @@
                     </a:prstGeom>
                     <a:noFill/>
                     <a:ln>
-                      <a:noFill/>
+                      <a:solidFill>
+                        <a:prstClr val="black"/>
+                      </a:solidFill>
                     </a:ln>
                   </pic:spPr>
                 </pic:pic>
@@ -303,71 +327,44 @@
     </w:p>
     <w:p>
       <w:pPr>
-        <w:pStyle w:val="Paragraphedeliste"/>
-        <w:numPr>
-          <w:ilvl w:val="0"/>
-          <w:numId w:val="4"/>
-        </w:numPr>
-      </w:pPr>
-      <w:r>
-        <w:lastRenderedPageBreak/>
-        <w:t>Dans le géoréférenceur, Fichier / Ouvrir un raster</w:t>
-      </w:r>
-    </w:p>
-    <w:p>
-      <w:pPr>
-        <w:pStyle w:val="Paragraphedeliste"/>
-        <w:numPr>
-          <w:ilvl w:val="0"/>
-          <w:numId w:val="4"/>
-        </w:numPr>
-      </w:pPr>
-      <w:r>
-        <w:t>Cliquer dans la fenêtre principale pour définir au moins 3 points de référence :</w:t>
-      </w:r>
-    </w:p>
-    <w:p>
-      <w:pPr>
-        <w:pStyle w:val="Paragraphedeliste"/>
-        <w:numPr>
-          <w:ilvl w:val="1"/>
-          <w:numId w:val="4"/>
-        </w:numPr>
-      </w:pPr>
-      <w:r>
-        <w:t>Renseigner en x la distance à l’origine</w:t>
-      </w:r>
-      <w:r>
-        <w:t xml:space="preserve"> du profil</w:t>
-      </w:r>
-    </w:p>
-    <w:p>
-      <w:pPr>
-        <w:pStyle w:val="Paragraphedeliste"/>
-        <w:numPr>
-          <w:ilvl w:val="1"/>
-          <w:numId w:val="4"/>
-        </w:numPr>
-      </w:pPr>
-      <w:r>
-        <w:t>Renseigner en y l’altitude</w:t>
-      </w:r>
-    </w:p>
-    <w:p>
-      <w:pPr>
-        <w:pStyle w:val="Paragraphedeliste"/>
-        <w:numPr>
-          <w:ilvl w:val="0"/>
-          <w:numId w:val="4"/>
-        </w:numPr>
-      </w:pPr>
-      <w:r>
-        <w:t>Définir les paramètres de transformation (roue crantée) et valider par OK (a priori rien besoin de changer)</w:t>
-      </w:r>
-    </w:p>
-    <w:p>
-      <w:pPr>
-        <w:pStyle w:val="Paragraphedeliste"/>
+        <w:pStyle w:val="Lgende"/>
+        <w:spacing w:after="120"/>
+        <w:jc w:val="center"/>
+      </w:pPr>
+      <w:r>
+        <w:t xml:space="preserve">Figure </w:t>
+      </w:r>
+      <w:r>
+        <w:fldChar w:fldCharType="begin"/>
+      </w:r>
+      <w:r>
+        <w:instrText xml:space="preserve"> SEQ Figure \* ARABIC </w:instrText>
+      </w:r>
+      <w:r>
+        <w:fldChar w:fldCharType="separate"/>
+      </w:r>
+      <w:r>
+        <w:t>1</w:t>
+      </w:r>
+      <w:r>
+        <w:fldChar w:fldCharType="end"/>
+      </w:r>
+      <w:r>
+        <w:t xml:space="preserve"> - Géoréférencer... dans QGIS 3.18</w:t>
+      </w:r>
+    </w:p>
+    <w:p>
+      <w:pPr>
+        <w:jc w:val="center"/>
+      </w:pPr>
+      <w:r>
+        <w:t>Ou</w:t>
+      </w:r>
+    </w:p>
+    <w:p>
+      <w:pPr>
+        <w:keepNext/>
+        <w:spacing w:after="60"/>
         <w:jc w:val="center"/>
       </w:pPr>
       <w:r>
@@ -375,10 +372,10 @@
           <w:lang w:eastAsia="fr-FR"/>
         </w:rPr>
         <w:drawing>
-          <wp:inline distT="0" distB="0" distL="0" distR="0" wp14:anchorId="46C0B536" wp14:editId="79CDE29F">
-            <wp:extent cx="3747248" cy="6271256"/>
-            <wp:effectExtent l="0" t="0" r="5715" b="0"/>
-            <wp:docPr id="3" name="Image 3"/>
+          <wp:inline distT="0" distB="0" distL="0" distR="0" wp14:anchorId="7B14BE77" wp14:editId="3B2B295A">
+            <wp:extent cx="5410200" cy="2000250"/>
+            <wp:effectExtent l="19050" t="19050" r="19050" b="19050"/>
+            <wp:docPr id="17" name="Image 17"/>
             <wp:cNvGraphicFramePr>
               <a:graphicFrameLocks xmlns:a="http://schemas.openxmlformats.org/drawingml/2006/main" noChangeAspect="1"/>
             </wp:cNvGraphicFramePr>
@@ -398,11 +395,616 @@
                   <pic:spPr>
                     <a:xfrm>
                       <a:off x="0" y="0"/>
+                      <a:ext cx="5410200" cy="2000250"/>
+                    </a:xfrm>
+                    <a:prstGeom prst="rect">
+                      <a:avLst/>
+                    </a:prstGeom>
+                    <a:ln>
+                      <a:solidFill>
+                        <a:prstClr val="black"/>
+                      </a:solidFill>
+                    </a:ln>
+                  </pic:spPr>
+                </pic:pic>
+              </a:graphicData>
+            </a:graphic>
+          </wp:inline>
+        </w:drawing>
+      </w:r>
+    </w:p>
+    <w:p>
+      <w:pPr>
+        <w:pStyle w:val="Lgende"/>
+        <w:jc w:val="center"/>
+      </w:pPr>
+      <w:r>
+        <w:t xml:space="preserve">Figure </w:t>
+      </w:r>
+      <w:r>
+        <w:fldChar w:fldCharType="begin"/>
+      </w:r>
+      <w:r>
+        <w:instrText xml:space="preserve"> SEQ Figure \* ARABIC </w:instrText>
+      </w:r>
+      <w:r>
+        <w:fldChar w:fldCharType="separate"/>
+      </w:r>
+      <w:r>
+        <w:t>2</w:t>
+      </w:r>
+      <w:r>
+        <w:fldChar w:fldCharType="end"/>
+      </w:r>
+      <w:r>
+        <w:t>- Géoréférencer... dans QGIS 3.</w:t>
+      </w:r>
+      <w:r>
+        <w:t>24</w:t>
+      </w:r>
+    </w:p>
+    <w:p>
+      <w:pPr>
+        <w:pStyle w:val="Paragraphedeliste"/>
+        <w:numPr>
+          <w:ilvl w:val="0"/>
+          <w:numId w:val="4"/>
+        </w:numPr>
+      </w:pPr>
+      <w:r>
+        <w:t>Dans le géoréférenceur, Fichier / Ouvrir un raster</w:t>
+      </w:r>
+    </w:p>
+    <w:p>
+      <w:pPr>
+        <w:pStyle w:val="Paragraphedeliste"/>
+        <w:numPr>
+          <w:ilvl w:val="0"/>
+          <w:numId w:val="4"/>
+        </w:numPr>
+      </w:pPr>
+      <w:r>
+        <w:t>Cliquer dans la fenêtre principale pour définir au moins 3 points de référence :</w:t>
+      </w:r>
+    </w:p>
+    <w:p>
+      <w:pPr>
+        <w:jc w:val="center"/>
+      </w:pPr>
+      <w:r>
+        <w:rPr>
+          <w:lang w:eastAsia="fr-FR"/>
+        </w:rPr>
+        <mc:AlternateContent>
+          <mc:Choice Requires="wps">
+            <w:drawing>
+              <wp:anchor distT="0" distB="0" distL="114300" distR="114300" simplePos="0" relativeHeight="251662336" behindDoc="0" locked="0" layoutInCell="1" allowOverlap="1" wp14:anchorId="11762E79" wp14:editId="7DE18E47">
+                <wp:simplePos x="0" y="0"/>
+                <wp:positionH relativeFrom="page">
+                  <wp:posOffset>3359785</wp:posOffset>
+                </wp:positionH>
+                <wp:positionV relativeFrom="paragraph">
+                  <wp:posOffset>684530</wp:posOffset>
+                </wp:positionV>
+                <wp:extent cx="497840" cy="304800"/>
+                <wp:effectExtent l="0" t="38100" r="54610" b="19050"/>
+                <wp:wrapNone/>
+                <wp:docPr id="15" name="Connecteur droit avec flèche 15"/>
+                <wp:cNvGraphicFramePr/>
+                <a:graphic xmlns:a="http://schemas.openxmlformats.org/drawingml/2006/main">
+                  <a:graphicData uri="http://schemas.microsoft.com/office/word/2010/wordprocessingShape">
+                    <wps:wsp>
+                      <wps:cNvCnPr/>
+                      <wps:spPr>
+                        <a:xfrm flipV="1">
+                          <a:off x="0" y="0"/>
+                          <a:ext cx="497840" cy="304800"/>
+                        </a:xfrm>
+                        <a:prstGeom prst="straightConnector1">
+                          <a:avLst/>
+                        </a:prstGeom>
+                        <a:ln>
+                          <a:solidFill>
+                            <a:srgbClr val="FF0000"/>
+                          </a:solidFill>
+                          <a:tailEnd type="triangle"/>
+                        </a:ln>
+                      </wps:spPr>
+                      <wps:style>
+                        <a:lnRef idx="1">
+                          <a:schemeClr val="accent1"/>
+                        </a:lnRef>
+                        <a:fillRef idx="0">
+                          <a:schemeClr val="accent1"/>
+                        </a:fillRef>
+                        <a:effectRef idx="0">
+                          <a:schemeClr val="accent1"/>
+                        </a:effectRef>
+                        <a:fontRef idx="minor">
+                          <a:schemeClr val="tx1"/>
+                        </a:fontRef>
+                      </wps:style>
+                      <wps:bodyPr/>
+                    </wps:wsp>
+                  </a:graphicData>
+                </a:graphic>
+                <wp14:sizeRelH relativeFrom="margin">
+                  <wp14:pctWidth>0</wp14:pctWidth>
+                </wp14:sizeRelH>
+                <wp14:sizeRelV relativeFrom="margin">
+                  <wp14:pctHeight>0</wp14:pctHeight>
+                </wp14:sizeRelV>
+              </wp:anchor>
+            </w:drawing>
+          </mc:Choice>
+          <mc:Fallback xmlns:w16cid="http://schemas.microsoft.com/office/word/2016/wordml/cid" xmlns:am3d="http://schemas.microsoft.com/office/drawing/2017/model3d" xmlns:aink="http://schemas.microsoft.com/office/drawing/2016/ink" xmlns:cx8="http://schemas.microsoft.com/office/drawing/2016/5/14/chartex" xmlns:cx7="http://schemas.microsoft.com/office/drawing/2016/5/13/chartex" xmlns:cx6="http://schemas.microsoft.com/office/drawing/2016/5/12/chartex" xmlns:cx5="http://schemas.microsoft.com/office/drawing/2016/5/11/chartex" xmlns:cx4="http://schemas.microsoft.com/office/drawing/2016/5/10/chartex" xmlns:cx3="http://schemas.microsoft.com/office/drawing/2016/5/9/chartex" xmlns:cx2="http://schemas.microsoft.com/office/drawing/2015/10/21/chartex">
+            <w:pict>
+              <v:shapetype w14:anchorId="3AEA6E34" id="_x0000_t32" coordsize="21600,21600" o:spt="32" o:oned="t" path="m,l21600,21600e" filled="f">
+                <v:path arrowok="t" fillok="f" o:connecttype="none"/>
+                <o:lock v:ext="edit" shapetype="t"/>
+              </v:shapetype>
+              <v:shape id="Connecteur droit avec flèche 15" o:spid="_x0000_s1026" type="#_x0000_t32" style="position:absolute;margin-left:264.55pt;margin-top:53.9pt;width:39.2pt;height:24pt;flip:y;z-index:251662336;visibility:visible;mso-wrap-style:square;mso-width-percent:0;mso-height-percent:0;mso-wrap-distance-left:9pt;mso-wrap-distance-top:0;mso-wrap-distance-right:9pt;mso-wrap-distance-bottom:0;mso-position-horizontal:absolute;mso-position-horizontal-relative:page;mso-position-vertical:absolute;mso-position-vertical-relative:text;mso-width-percent:0;mso-height-percent:0;mso-width-relative:margin;mso-height-relative:margin" o:gfxdata="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" strokecolor="red" strokeweight=".5pt">
+                <v:stroke endarrow="block" joinstyle="miter"/>
+                <w10:wrap anchorx="page"/>
+              </v:shape>
+            </w:pict>
+          </mc:Fallback>
+        </mc:AlternateContent>
+      </w:r>
+      <w:r>
+        <w:rPr>
+          <w:lang w:eastAsia="fr-FR"/>
+        </w:rPr>
+        <mc:AlternateContent>
+          <mc:Choice Requires="wps">
+            <w:drawing>
+              <wp:anchor distT="0" distB="0" distL="114300" distR="114300" simplePos="0" relativeHeight="251663360" behindDoc="0" locked="0" layoutInCell="1" allowOverlap="1" wp14:anchorId="4120B1DF" wp14:editId="1E54947A">
+                <wp:simplePos x="0" y="0"/>
+                <wp:positionH relativeFrom="column">
+                  <wp:posOffset>548640</wp:posOffset>
+                </wp:positionH>
+                <wp:positionV relativeFrom="paragraph">
+                  <wp:posOffset>875665</wp:posOffset>
+                </wp:positionV>
+                <wp:extent cx="914400" cy="257175"/>
+                <wp:effectExtent l="0" t="0" r="20955" b="28575"/>
+                <wp:wrapNone/>
+                <wp:docPr id="16" name="Zone de texte 16"/>
+                <wp:cNvGraphicFramePr/>
+                <a:graphic xmlns:a="http://schemas.openxmlformats.org/drawingml/2006/main">
+                  <a:graphicData uri="http://schemas.microsoft.com/office/word/2010/wordprocessingShape">
+                    <wps:wsp>
+                      <wps:cNvSpPr txBox="1"/>
+                      <wps:spPr>
+                        <a:xfrm>
+                          <a:off x="0" y="0"/>
+                          <a:ext cx="914400" cy="257175"/>
+                        </a:xfrm>
+                        <a:prstGeom prst="rect">
+                          <a:avLst/>
+                        </a:prstGeom>
+                        <a:solidFill>
+                          <a:schemeClr val="lt1"/>
+                        </a:solidFill>
+                        <a:ln w="6350">
+                          <a:solidFill>
+                            <a:prstClr val="black"/>
+                          </a:solidFill>
+                        </a:ln>
+                      </wps:spPr>
+                      <wps:txbx>
+                        <w:txbxContent>
+                          <w:p>
+                            <w:pPr>
+                              <w:rPr>
+                                <w:color w:val="FF0000"/>
+                              </w:rPr>
+                            </w:pPr>
+                            <w:r>
+                              <w:rPr>
+                                <w:color w:val="FF0000"/>
+                              </w:rPr>
+                              <w:t>paramètres de transformation</w:t>
+                            </w:r>
+                          </w:p>
+                        </w:txbxContent>
+                      </wps:txbx>
+                      <wps:bodyPr rot="0" spcFirstLastPara="0" vertOverflow="overflow" horzOverflow="overflow" vert="horz" wrap="none" lIns="91440" tIns="45720" rIns="91440" bIns="45720" numCol="1" spcCol="0" rtlCol="0" fromWordArt="0" anchor="t" anchorCtr="0" forceAA="0" compatLnSpc="1">
+                        <a:prstTxWarp prst="textNoShape">
+                          <a:avLst/>
+                        </a:prstTxWarp>
+                        <a:noAutofit/>
+                      </wps:bodyPr>
+                    </wps:wsp>
+                  </a:graphicData>
+                </a:graphic>
+                <wp14:sizeRelV relativeFrom="margin">
+                  <wp14:pctHeight>0</wp14:pctHeight>
+                </wp14:sizeRelV>
+              </wp:anchor>
+            </w:drawing>
+          </mc:Choice>
+          <mc:Fallback xmlns:w16cid="http://schemas.microsoft.com/office/word/2016/wordml/cid" xmlns:am3d="http://schemas.microsoft.com/office/drawing/2017/model3d" xmlns:aink="http://schemas.microsoft.com/office/drawing/2016/ink" xmlns:cx8="http://schemas.microsoft.com/office/drawing/2016/5/14/chartex" xmlns:cx7="http://schemas.microsoft.com/office/drawing/2016/5/13/chartex" xmlns:cx6="http://schemas.microsoft.com/office/drawing/2016/5/12/chartex" xmlns:cx5="http://schemas.microsoft.com/office/drawing/2016/5/11/chartex" xmlns:cx4="http://schemas.microsoft.com/office/drawing/2016/5/10/chartex" xmlns:cx3="http://schemas.microsoft.com/office/drawing/2016/5/9/chartex" xmlns:cx2="http://schemas.microsoft.com/office/drawing/2015/10/21/chartex">
+            <w:pict>
+              <v:shapetype w14:anchorId="4120B1DF" id="_x0000_t202" coordsize="21600,21600" o:spt="202" path="m,l,21600r21600,l21600,xe">
+                <v:stroke joinstyle="miter"/>
+                <v:path gradientshapeok="t" o:connecttype="rect"/>
+              </v:shapetype>
+              <v:shape id="Zone de texte 16" o:spid="_x0000_s1026" type="#_x0000_t202" style="position:absolute;left:0;text-align:left;margin-left:43.2pt;margin-top:68.95pt;width:1in;height:20.25pt;z-index:251663360;visibility:visible;mso-wrap-style:none;mso-height-percent:0;mso-wrap-distance-left:9pt;mso-wrap-distance-top:0;mso-wrap-distance-right:9pt;mso-wrap-distance-bottom:0;mso-position-horizontal:absolute;mso-position-horizontal-relative:text;mso-position-vertical:absolute;mso-position-vertical-relative:text;mso-height-percent:0;mso-height-relative:margin;v-text-anchor:top" o:gfxdata="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" fillcolor="white [3201]" strokeweight=".5pt">
+                <v:textbox>
+                  <w:txbxContent>
+                    <w:p>
+                      <w:pPr>
+                        <w:rPr>
+                          <w:color w:val="FF0000"/>
+                        </w:rPr>
+                      </w:pPr>
+                      <w:r>
+                        <w:rPr>
+                          <w:color w:val="FF0000"/>
+                        </w:rPr>
+                        <w:t>paramètres de transformation</w:t>
+                      </w:r>
+                    </w:p>
+                  </w:txbxContent>
+                </v:textbox>
+              </v:shape>
+            </w:pict>
+          </mc:Fallback>
+        </mc:AlternateContent>
+      </w:r>
+      <w:r>
+        <w:rPr>
+          <w:lang w:eastAsia="fr-FR"/>
+        </w:rPr>
+        <mc:AlternateContent>
+          <mc:Choice Requires="wps">
+            <w:drawing>
+              <wp:anchor distT="0" distB="0" distL="114300" distR="114300" simplePos="0" relativeHeight="251659264" behindDoc="0" locked="0" layoutInCell="1" allowOverlap="1">
+                <wp:simplePos x="0" y="0"/>
+                <wp:positionH relativeFrom="column">
+                  <wp:posOffset>3547745</wp:posOffset>
+                </wp:positionH>
+                <wp:positionV relativeFrom="paragraph">
+                  <wp:posOffset>628015</wp:posOffset>
+                </wp:positionV>
+                <wp:extent cx="771525" cy="371475"/>
+                <wp:effectExtent l="38100" t="38100" r="28575" b="28575"/>
+                <wp:wrapNone/>
+                <wp:docPr id="13" name="Connecteur droit avec flèche 13"/>
+                <wp:cNvGraphicFramePr/>
+                <a:graphic xmlns:a="http://schemas.openxmlformats.org/drawingml/2006/main">
+                  <a:graphicData uri="http://schemas.microsoft.com/office/word/2010/wordprocessingShape">
+                    <wps:wsp>
+                      <wps:cNvCnPr/>
+                      <wps:spPr>
+                        <a:xfrm flipH="1" flipV="1">
+                          <a:off x="0" y="0"/>
+                          <a:ext cx="771525" cy="371475"/>
+                        </a:xfrm>
+                        <a:prstGeom prst="straightConnector1">
+                          <a:avLst/>
+                        </a:prstGeom>
+                        <a:ln>
+                          <a:solidFill>
+                            <a:srgbClr val="FF0000"/>
+                          </a:solidFill>
+                          <a:tailEnd type="triangle"/>
+                        </a:ln>
+                      </wps:spPr>
+                      <wps:style>
+                        <a:lnRef idx="1">
+                          <a:schemeClr val="accent1"/>
+                        </a:lnRef>
+                        <a:fillRef idx="0">
+                          <a:schemeClr val="accent1"/>
+                        </a:fillRef>
+                        <a:effectRef idx="0">
+                          <a:schemeClr val="accent1"/>
+                        </a:effectRef>
+                        <a:fontRef idx="minor">
+                          <a:schemeClr val="tx1"/>
+                        </a:fontRef>
+                      </wps:style>
+                      <wps:bodyPr/>
+                    </wps:wsp>
+                  </a:graphicData>
+                </a:graphic>
+                <wp14:sizeRelH relativeFrom="margin">
+                  <wp14:pctWidth>0</wp14:pctWidth>
+                </wp14:sizeRelH>
+                <wp14:sizeRelV relativeFrom="margin">
+                  <wp14:pctHeight>0</wp14:pctHeight>
+                </wp14:sizeRelV>
+              </wp:anchor>
+            </w:drawing>
+          </mc:Choice>
+          <mc:Fallback xmlns:w16cid="http://schemas.microsoft.com/office/word/2016/wordml/cid" xmlns:am3d="http://schemas.microsoft.com/office/drawing/2017/model3d" xmlns:aink="http://schemas.microsoft.com/office/drawing/2016/ink" xmlns:cx8="http://schemas.microsoft.com/office/drawing/2016/5/14/chartex" xmlns:cx7="http://schemas.microsoft.com/office/drawing/2016/5/13/chartex" xmlns:cx6="http://schemas.microsoft.com/office/drawing/2016/5/12/chartex" xmlns:cx5="http://schemas.microsoft.com/office/drawing/2016/5/11/chartex" xmlns:cx4="http://schemas.microsoft.com/office/drawing/2016/5/10/chartex" xmlns:cx3="http://schemas.microsoft.com/office/drawing/2016/5/9/chartex" xmlns:cx2="http://schemas.microsoft.com/office/drawing/2015/10/21/chartex">
+            <w:pict>
+              <v:shape w14:anchorId="36C5437E" id="Connecteur droit avec flèche 13" o:spid="_x0000_s1026" type="#_x0000_t32" style="position:absolute;margin-left:279.35pt;margin-top:49.45pt;width:60.75pt;height:29.25pt;flip:x y;z-index:251659264;visibility:visible;mso-wrap-style:square;mso-width-percent:0;mso-height-percent:0;mso-wrap-distance-left:9pt;mso-wrap-distance-top:0;mso-wrap-distance-right:9pt;mso-wrap-distance-bottom:0;mso-position-horizontal:absolute;mso-position-horizontal-relative:text;mso-position-vertical:absolute;mso-position-vertical-relative:text;mso-width-percent:0;mso-height-percent:0;mso-width-relative:margin;mso-height-relative:margin" o:gfxdata="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" strokecolor="red" strokeweight=".5pt">
+                <v:stroke endarrow="block" joinstyle="miter"/>
+              </v:shape>
+            </w:pict>
+          </mc:Fallback>
+        </mc:AlternateContent>
+      </w:r>
+      <w:r>
+        <w:rPr>
+          <w:lang w:eastAsia="fr-FR"/>
+        </w:rPr>
+        <mc:AlternateContent>
+          <mc:Choice Requires="wps">
+            <w:drawing>
+              <wp:anchor distT="0" distB="0" distL="114300" distR="114300" simplePos="0" relativeHeight="251660288" behindDoc="0" locked="0" layoutInCell="1" allowOverlap="1">
+                <wp:simplePos x="0" y="0"/>
+                <wp:positionH relativeFrom="column">
+                  <wp:posOffset>4310380</wp:posOffset>
+                </wp:positionH>
+                <wp:positionV relativeFrom="paragraph">
+                  <wp:posOffset>866140</wp:posOffset>
+                </wp:positionV>
+                <wp:extent cx="914400" cy="257175"/>
+                <wp:effectExtent l="0" t="0" r="20955" b="28575"/>
+                <wp:wrapNone/>
+                <wp:docPr id="14" name="Zone de texte 14"/>
+                <wp:cNvGraphicFramePr/>
+                <a:graphic xmlns:a="http://schemas.openxmlformats.org/drawingml/2006/main">
+                  <a:graphicData uri="http://schemas.microsoft.com/office/word/2010/wordprocessingShape">
+                    <wps:wsp>
+                      <wps:cNvSpPr txBox="1"/>
+                      <wps:spPr>
+                        <a:xfrm>
+                          <a:off x="0" y="0"/>
+                          <a:ext cx="914400" cy="257175"/>
+                        </a:xfrm>
+                        <a:prstGeom prst="rect">
+                          <a:avLst/>
+                        </a:prstGeom>
+                        <a:solidFill>
+                          <a:schemeClr val="lt1"/>
+                        </a:solidFill>
+                        <a:ln w="6350">
+                          <a:solidFill>
+                            <a:prstClr val="black"/>
+                          </a:solidFill>
+                        </a:ln>
+                      </wps:spPr>
+                      <wps:txbx>
+                        <w:txbxContent>
+                          <w:p>
+                            <w:pPr>
+                              <w:rPr>
+                                <w:color w:val="FF0000"/>
+                              </w:rPr>
+                            </w:pPr>
+                            <w:r>
+                              <w:rPr>
+                                <w:color w:val="FF0000"/>
+                              </w:rPr>
+                              <w:t>Ajouter un point de contrôle</w:t>
+                            </w:r>
+                          </w:p>
+                        </w:txbxContent>
+                      </wps:txbx>
+                      <wps:bodyPr rot="0" spcFirstLastPara="0" vertOverflow="overflow" horzOverflow="overflow" vert="horz" wrap="none" lIns="91440" tIns="45720" rIns="91440" bIns="45720" numCol="1" spcCol="0" rtlCol="0" fromWordArt="0" anchor="t" anchorCtr="0" forceAA="0" compatLnSpc="1">
+                        <a:prstTxWarp prst="textNoShape">
+                          <a:avLst/>
+                        </a:prstTxWarp>
+                        <a:noAutofit/>
+                      </wps:bodyPr>
+                    </wps:wsp>
+                  </a:graphicData>
+                </a:graphic>
+                <wp14:sizeRelV relativeFrom="margin">
+                  <wp14:pctHeight>0</wp14:pctHeight>
+                </wp14:sizeRelV>
+              </wp:anchor>
+            </w:drawing>
+          </mc:Choice>
+          <mc:Fallback xmlns:w16cid="http://schemas.microsoft.com/office/word/2016/wordml/cid" xmlns:am3d="http://schemas.microsoft.com/office/drawing/2017/model3d" xmlns:aink="http://schemas.microsoft.com/office/drawing/2016/ink" xmlns:cx8="http://schemas.microsoft.com/office/drawing/2016/5/14/chartex" xmlns:cx7="http://schemas.microsoft.com/office/drawing/2016/5/13/chartex" xmlns:cx6="http://schemas.microsoft.com/office/drawing/2016/5/12/chartex" xmlns:cx5="http://schemas.microsoft.com/office/drawing/2016/5/11/chartex" xmlns:cx4="http://schemas.microsoft.com/office/drawing/2016/5/10/chartex" xmlns:cx3="http://schemas.microsoft.com/office/drawing/2016/5/9/chartex" xmlns:cx2="http://schemas.microsoft.com/office/drawing/2015/10/21/chartex">
+            <w:pict>
+              <v:shape id="Zone de texte 14" o:spid="_x0000_s1027" type="#_x0000_t202" style="position:absolute;left:0;text-align:left;margin-left:339.4pt;margin-top:68.2pt;width:1in;height:20.25pt;z-index:251660288;visibility:visible;mso-wrap-style:none;mso-height-percent:0;mso-wrap-distance-left:9pt;mso-wrap-distance-top:0;mso-wrap-distance-right:9pt;mso-wrap-distance-bottom:0;mso-position-horizontal:absolute;mso-position-horizontal-relative:text;mso-position-vertical:absolute;mso-position-vertical-relative:text;mso-height-percent:0;mso-height-relative:margin;v-text-anchor:top" o:gfxdata="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" fillcolor="white [3201]" strokeweight=".5pt">
+                <v:textbox>
+                  <w:txbxContent>
+                    <w:p>
+                      <w:pPr>
+                        <w:rPr>
+                          <w:color w:val="FF0000"/>
+                        </w:rPr>
+                      </w:pPr>
+                      <w:r>
+                        <w:rPr>
+                          <w:color w:val="FF0000"/>
+                        </w:rPr>
+                        <w:t>Ajouter un point de contrôle</w:t>
+                      </w:r>
+                    </w:p>
+                  </w:txbxContent>
+                </v:textbox>
+              </v:shape>
+            </w:pict>
+          </mc:Fallback>
+        </mc:AlternateContent>
+      </w:r>
+      <w:r>
+        <w:rPr>
+          <w:lang w:eastAsia="fr-FR"/>
+        </w:rPr>
+        <w:drawing>
+          <wp:inline distT="0" distB="0" distL="0" distR="0" wp14:anchorId="20DC067F" wp14:editId="677258C0">
+            <wp:extent cx="4429125" cy="1181100"/>
+            <wp:effectExtent l="19050" t="19050" r="28575" b="19050"/>
+            <wp:docPr id="12" name="Image 12"/>
+            <wp:cNvGraphicFramePr>
+              <a:graphicFrameLocks xmlns:a="http://schemas.openxmlformats.org/drawingml/2006/main" noChangeAspect="1"/>
+            </wp:cNvGraphicFramePr>
+            <a:graphic xmlns:a="http://schemas.openxmlformats.org/drawingml/2006/main">
+              <a:graphicData uri="http://schemas.openxmlformats.org/drawingml/2006/picture">
+                <pic:pic xmlns:pic="http://schemas.openxmlformats.org/drawingml/2006/picture">
+                  <pic:nvPicPr>
+                    <pic:cNvPr id="1" name=""/>
+                    <pic:cNvPicPr/>
+                  </pic:nvPicPr>
+                  <pic:blipFill>
+                    <a:blip r:embed="rId11"/>
+                    <a:stretch>
+                      <a:fillRect/>
+                    </a:stretch>
+                  </pic:blipFill>
+                  <pic:spPr>
+                    <a:xfrm>
+                      <a:off x="0" y="0"/>
+                      <a:ext cx="4429125" cy="1181100"/>
+                    </a:xfrm>
+                    <a:prstGeom prst="rect">
+                      <a:avLst/>
+                    </a:prstGeom>
+                    <a:ln>
+                      <a:solidFill>
+                        <a:schemeClr val="tx1"/>
+                      </a:solidFill>
+                    </a:ln>
+                  </pic:spPr>
+                </pic:pic>
+              </a:graphicData>
+            </a:graphic>
+          </wp:inline>
+        </w:drawing>
+      </w:r>
+    </w:p>
+    <w:p>
+      <w:pPr>
+        <w:pStyle w:val="Paragraphedeliste"/>
+        <w:numPr>
+          <w:ilvl w:val="1"/>
+          <w:numId w:val="4"/>
+        </w:numPr>
+      </w:pPr>
+      <w:r>
+        <w:t>Renseigner en x la distance à l’origine</w:t>
+      </w:r>
+      <w:r>
+        <w:t xml:space="preserve"> du profil</w:t>
+      </w:r>
+    </w:p>
+    <w:p>
+      <w:pPr>
+        <w:pStyle w:val="Paragraphedeliste"/>
+        <w:numPr>
+          <w:ilvl w:val="1"/>
+          <w:numId w:val="4"/>
+        </w:numPr>
+      </w:pPr>
+      <w:r>
+        <w:t>Renseigner en y l’altitude</w:t>
+      </w:r>
+    </w:p>
+    <w:p>
+      <w:pPr>
+        <w:pStyle w:val="Paragraphedeliste"/>
+        <w:numPr>
+          <w:ilvl w:val="0"/>
+          <w:numId w:val="4"/>
+        </w:numPr>
+      </w:pPr>
+      <w:r>
+        <w:t>Définir les paramètres de transformation (roue crantée) et valider par OK (a priori rien besoin de changer)</w:t>
+      </w:r>
+    </w:p>
+    <w:p>
+      <w:pPr>
+        <w:jc w:val="center"/>
+      </w:pPr>
+      <w:r>
+        <w:rPr>
+          <w:lang w:eastAsia="fr-FR"/>
+        </w:rPr>
+        <w:drawing>
+          <wp:inline distT="0" distB="0" distL="0" distR="0" wp14:anchorId="028A2CE8" wp14:editId="0CB44705">
+            <wp:extent cx="4429125" cy="1181100"/>
+            <wp:effectExtent l="19050" t="19050" r="28575" b="19050"/>
+            <wp:docPr id="11" name="Image 11"/>
+            <wp:cNvGraphicFramePr>
+              <a:graphicFrameLocks xmlns:a="http://schemas.openxmlformats.org/drawingml/2006/main" noChangeAspect="1"/>
+            </wp:cNvGraphicFramePr>
+            <a:graphic xmlns:a="http://schemas.openxmlformats.org/drawingml/2006/main">
+              <a:graphicData uri="http://schemas.openxmlformats.org/drawingml/2006/picture">
+                <pic:pic xmlns:pic="http://schemas.openxmlformats.org/drawingml/2006/picture">
+                  <pic:nvPicPr>
+                    <pic:cNvPr id="1" name=""/>
+                    <pic:cNvPicPr/>
+                  </pic:nvPicPr>
+                  <pic:blipFill>
+                    <a:blip r:embed="rId12"/>
+                    <a:stretch>
+                      <a:fillRect/>
+                    </a:stretch>
+                  </pic:blipFill>
+                  <pic:spPr>
+                    <a:xfrm>
+                      <a:off x="0" y="0"/>
+                      <a:ext cx="4429125" cy="1181100"/>
+                    </a:xfrm>
+                    <a:prstGeom prst="rect">
+                      <a:avLst/>
+                    </a:prstGeom>
+                    <a:ln>
+                      <a:solidFill>
+                        <a:prstClr val="black"/>
+                      </a:solidFill>
+                    </a:ln>
+                  </pic:spPr>
+                </pic:pic>
+              </a:graphicData>
+            </a:graphic>
+          </wp:inline>
+        </w:drawing>
+      </w:r>
+    </w:p>
+    <w:p>
+      <w:pPr>
+        <w:pStyle w:val="Paragraphedeliste"/>
+        <w:jc w:val="center"/>
+      </w:pPr>
+      <w:r>
+        <w:rPr>
+          <w:lang w:eastAsia="fr-FR"/>
+        </w:rPr>
+        <w:lastRenderedPageBreak/>
+        <w:drawing>
+          <wp:inline distT="0" distB="0" distL="0" distR="0" wp14:anchorId="46C0B536" wp14:editId="79CDE29F">
+            <wp:extent cx="3747248" cy="6271256"/>
+            <wp:effectExtent l="19050" t="19050" r="24765" b="15875"/>
+            <wp:docPr id="3" name="Image 3"/>
+            <wp:cNvGraphicFramePr>
+              <a:graphicFrameLocks xmlns:a="http://schemas.openxmlformats.org/drawingml/2006/main" noChangeAspect="1"/>
+            </wp:cNvGraphicFramePr>
+            <a:graphic xmlns:a="http://schemas.openxmlformats.org/drawingml/2006/main">
+              <a:graphicData uri="http://schemas.openxmlformats.org/drawingml/2006/picture">
+                <pic:pic xmlns:pic="http://schemas.openxmlformats.org/drawingml/2006/picture">
+                  <pic:nvPicPr>
+                    <pic:cNvPr id="1" name=""/>
+                    <pic:cNvPicPr/>
+                  </pic:nvPicPr>
+                  <pic:blipFill>
+                    <a:blip r:embed="rId13"/>
+                    <a:stretch>
+                      <a:fillRect/>
+                    </a:stretch>
+                  </pic:blipFill>
+                  <pic:spPr>
+                    <a:xfrm>
+                      <a:off x="0" y="0"/>
                       <a:ext cx="3771754" cy="6312268"/>
                     </a:xfrm>
                     <a:prstGeom prst="rect">
                       <a:avLst/>
                     </a:prstGeom>
+                    <a:ln>
+                      <a:solidFill>
+                        <a:schemeClr val="tx1"/>
+                      </a:solidFill>
+                    </a:ln>
                   </pic:spPr>
                 </pic:pic>
               </a:graphicData>
@@ -444,7 +1046,7 @@
                     <pic:cNvPicPr/>
                   </pic:nvPicPr>
                   <pic:blipFill>
-                    <a:blip r:embed="rId11"/>
+                    <a:blip r:embed="rId14"/>
                     <a:stretch>
                       <a:fillRect/>
                     </a:stretch>
@@ -466,6 +1068,144 @@
       </w:r>
     </w:p>
     <w:p>
+      <w:r>
+        <w:t>Pour mon vieux plan scanné</w:t>
+      </w:r>
+    </w:p>
+    <w:p>
+      <w:r>
+        <w:rPr>
+          <w:lang w:eastAsia="fr-FR"/>
+        </w:rPr>
+        <w:drawing>
+          <wp:inline distT="0" distB="0" distL="0" distR="0" wp14:anchorId="2E3602D1" wp14:editId="63C8E216">
+            <wp:extent cx="5760720" cy="969010"/>
+            <wp:effectExtent l="0" t="0" r="0" b="2540"/>
+            <wp:docPr id="10" name="Image 10"/>
+            <wp:cNvGraphicFramePr>
+              <a:graphicFrameLocks xmlns:a="http://schemas.openxmlformats.org/drawingml/2006/main" noChangeAspect="1"/>
+            </wp:cNvGraphicFramePr>
+            <a:graphic xmlns:a="http://schemas.openxmlformats.org/drawingml/2006/main">
+              <a:graphicData uri="http://schemas.openxmlformats.org/drawingml/2006/picture">
+                <pic:pic xmlns:pic="http://schemas.openxmlformats.org/drawingml/2006/picture">
+                  <pic:nvPicPr>
+                    <pic:cNvPr id="1" name=""/>
+                    <pic:cNvPicPr/>
+                  </pic:nvPicPr>
+                  <pic:blipFill>
+                    <a:blip r:embed="rId15"/>
+                    <a:stretch>
+                      <a:fillRect/>
+                    </a:stretch>
+                  </pic:blipFill>
+                  <pic:spPr>
+                    <a:xfrm>
+                      <a:off x="0" y="0"/>
+                      <a:ext cx="5760720" cy="969010"/>
+                    </a:xfrm>
+                    <a:prstGeom prst="rect">
+                      <a:avLst/>
+                    </a:prstGeom>
+                  </pic:spPr>
+                </pic:pic>
+              </a:graphicData>
+            </a:graphic>
+          </wp:inline>
+        </w:drawing>
+      </w:r>
+    </w:p>
+    <w:p>
+      <w:r>
+        <w:rPr>
+          <w:lang w:eastAsia="fr-FR"/>
+        </w:rPr>
+        <w:lastRenderedPageBreak/>
+        <w:drawing>
+          <wp:inline distT="0" distB="0" distL="0" distR="0" wp14:anchorId="69927457" wp14:editId="32606C6C">
+            <wp:extent cx="5760720" cy="1111885"/>
+            <wp:effectExtent l="0" t="0" r="0" b="0"/>
+            <wp:docPr id="9" name="Image 9"/>
+            <wp:cNvGraphicFramePr>
+              <a:graphicFrameLocks xmlns:a="http://schemas.openxmlformats.org/drawingml/2006/main" noChangeAspect="1"/>
+            </wp:cNvGraphicFramePr>
+            <a:graphic xmlns:a="http://schemas.openxmlformats.org/drawingml/2006/main">
+              <a:graphicData uri="http://schemas.openxmlformats.org/drawingml/2006/picture">
+                <pic:pic xmlns:pic="http://schemas.openxmlformats.org/drawingml/2006/picture">
+                  <pic:nvPicPr>
+                    <pic:cNvPr id="1" name=""/>
+                    <pic:cNvPicPr/>
+                  </pic:nvPicPr>
+                  <pic:blipFill>
+                    <a:blip r:embed="rId16"/>
+                    <a:stretch>
+                      <a:fillRect/>
+                    </a:stretch>
+                  </pic:blipFill>
+                  <pic:spPr>
+                    <a:xfrm>
+                      <a:off x="0" y="0"/>
+                      <a:ext cx="5760720" cy="1111885"/>
+                    </a:xfrm>
+                    <a:prstGeom prst="rect">
+                      <a:avLst/>
+                    </a:prstGeom>
+                  </pic:spPr>
+                </pic:pic>
+              </a:graphicData>
+            </a:graphic>
+          </wp:inline>
+        </w:drawing>
+      </w:r>
+    </w:p>
+    <w:p>
+      <w:r>
+        <w:t>Un trait rouge au niveau de chaque point de géoréférencement indique l’imprecision du point (Cf figure ci après)</w:t>
+      </w:r>
+    </w:p>
+    <w:p>
+      <w:r>
+        <w:rPr>
+          <w:lang w:eastAsia="fr-FR"/>
+        </w:rPr>
+        <w:drawing>
+          <wp:inline distT="0" distB="0" distL="0" distR="0" wp14:anchorId="29655C38" wp14:editId="004427AA">
+            <wp:extent cx="5760720" cy="4946015"/>
+            <wp:effectExtent l="0" t="0" r="0" b="6985"/>
+            <wp:docPr id="26" name="Image 26"/>
+            <wp:cNvGraphicFramePr>
+              <a:graphicFrameLocks xmlns:a="http://schemas.openxmlformats.org/drawingml/2006/main" noChangeAspect="1"/>
+            </wp:cNvGraphicFramePr>
+            <a:graphic xmlns:a="http://schemas.openxmlformats.org/drawingml/2006/main">
+              <a:graphicData uri="http://schemas.openxmlformats.org/drawingml/2006/picture">
+                <pic:pic xmlns:pic="http://schemas.openxmlformats.org/drawingml/2006/picture">
+                  <pic:nvPicPr>
+                    <pic:cNvPr id="1" name=""/>
+                    <pic:cNvPicPr/>
+                  </pic:nvPicPr>
+                  <pic:blipFill>
+                    <a:blip r:embed="rId17"/>
+                    <a:stretch>
+                      <a:fillRect/>
+                    </a:stretch>
+                  </pic:blipFill>
+                  <pic:spPr>
+                    <a:xfrm>
+                      <a:off x="0" y="0"/>
+                      <a:ext cx="5760720" cy="4946015"/>
+                    </a:xfrm>
+                    <a:prstGeom prst="rect">
+                      <a:avLst/>
+                    </a:prstGeom>
+                  </pic:spPr>
+                </pic:pic>
+              </a:graphicData>
+            </a:graphic>
+          </wp:inline>
+        </w:drawing>
+      </w:r>
+    </w:p>
+    <w:p/>
+    <w:p>
       <w:pPr>
         <w:pStyle w:val="Paragraphedeliste"/>
         <w:numPr>
@@ -498,6 +1238,323 @@
           <w:lang w:eastAsia="fr-FR"/>
         </w:rPr>
         <w:lastRenderedPageBreak/>
+        <mc:AlternateContent>
+          <mc:Choice Requires="wps">
+            <w:drawing>
+              <wp:anchor distT="0" distB="0" distL="114300" distR="114300" simplePos="0" relativeHeight="251669504" behindDoc="0" locked="0" layoutInCell="1" allowOverlap="1" wp14:anchorId="36CF99F7" wp14:editId="5552617C">
+                <wp:simplePos x="0" y="0"/>
+                <wp:positionH relativeFrom="column">
+                  <wp:posOffset>1866900</wp:posOffset>
+                </wp:positionH>
+                <wp:positionV relativeFrom="paragraph">
+                  <wp:posOffset>382269</wp:posOffset>
+                </wp:positionV>
+                <wp:extent cx="1638618" cy="1262063"/>
+                <wp:effectExtent l="0" t="0" r="57150" b="52705"/>
+                <wp:wrapNone/>
+                <wp:docPr id="24" name="Connecteur droit avec flèche 24"/>
+                <wp:cNvGraphicFramePr/>
+                <a:graphic xmlns:a="http://schemas.openxmlformats.org/drawingml/2006/main">
+                  <a:graphicData uri="http://schemas.microsoft.com/office/word/2010/wordprocessingShape">
+                    <wps:wsp>
+                      <wps:cNvCnPr/>
+                      <wps:spPr>
+                        <a:xfrm>
+                          <a:off x="0" y="0"/>
+                          <a:ext cx="1638618" cy="1262063"/>
+                        </a:xfrm>
+                        <a:prstGeom prst="straightConnector1">
+                          <a:avLst/>
+                        </a:prstGeom>
+                        <a:ln>
+                          <a:solidFill>
+                            <a:srgbClr val="FF0000"/>
+                          </a:solidFill>
+                          <a:tailEnd type="triangle"/>
+                        </a:ln>
+                      </wps:spPr>
+                      <wps:style>
+                        <a:lnRef idx="1">
+                          <a:schemeClr val="accent1"/>
+                        </a:lnRef>
+                        <a:fillRef idx="0">
+                          <a:schemeClr val="accent1"/>
+                        </a:fillRef>
+                        <a:effectRef idx="0">
+                          <a:schemeClr val="accent1"/>
+                        </a:effectRef>
+                        <a:fontRef idx="minor">
+                          <a:schemeClr val="tx1"/>
+                        </a:fontRef>
+                      </wps:style>
+                      <wps:bodyPr/>
+                    </wps:wsp>
+                  </a:graphicData>
+                </a:graphic>
+                <wp14:sizeRelH relativeFrom="margin">
+                  <wp14:pctWidth>0</wp14:pctWidth>
+                </wp14:sizeRelH>
+                <wp14:sizeRelV relativeFrom="margin">
+                  <wp14:pctHeight>0</wp14:pctHeight>
+                </wp14:sizeRelV>
+              </wp:anchor>
+            </w:drawing>
+          </mc:Choice>
+          <mc:Fallback xmlns:w16cid="http://schemas.microsoft.com/office/word/2016/wordml/cid" xmlns:am3d="http://schemas.microsoft.com/office/drawing/2017/model3d" xmlns:aink="http://schemas.microsoft.com/office/drawing/2016/ink" xmlns:cx8="http://schemas.microsoft.com/office/drawing/2016/5/14/chartex" xmlns:cx7="http://schemas.microsoft.com/office/drawing/2016/5/13/chartex" xmlns:cx6="http://schemas.microsoft.com/office/drawing/2016/5/12/chartex" xmlns:cx5="http://schemas.microsoft.com/office/drawing/2016/5/11/chartex" xmlns:cx4="http://schemas.microsoft.com/office/drawing/2016/5/10/chartex" xmlns:cx3="http://schemas.microsoft.com/office/drawing/2016/5/9/chartex" xmlns:cx2="http://schemas.microsoft.com/office/drawing/2015/10/21/chartex">
+            <w:pict>
+              <v:shape w14:anchorId="6AD8370B" id="Connecteur droit avec flèche 24" o:spid="_x0000_s1026" type="#_x0000_t32" style="position:absolute;margin-left:147pt;margin-top:30.1pt;width:129.05pt;height:99.4pt;z-index:251669504;visibility:visible;mso-wrap-style:square;mso-width-percent:0;mso-height-percent:0;mso-wrap-distance-left:9pt;mso-wrap-distance-top:0;mso-wrap-distance-right:9pt;mso-wrap-distance-bottom:0;mso-position-horizontal:absolute;mso-position-horizontal-relative:text;mso-position-vertical:absolute;mso-position-vertical-relative:text;mso-width-percent:0;mso-height-percent:0;mso-width-relative:margin;mso-height-relative:margin" o:gfxdata="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" strokecolor="red" strokeweight=".5pt">
+                <v:stroke endarrow="block" joinstyle="miter"/>
+              </v:shape>
+            </w:pict>
+          </mc:Fallback>
+        </mc:AlternateContent>
+      </w:r>
+      <w:r>
+        <w:rPr>
+          <w:lang w:eastAsia="fr-FR"/>
+        </w:rPr>
+        <mc:AlternateContent>
+          <mc:Choice Requires="wps">
+            <w:drawing>
+              <wp:anchor distT="0" distB="0" distL="114300" distR="114300" simplePos="0" relativeHeight="251671552" behindDoc="0" locked="0" layoutInCell="1" allowOverlap="1" wp14:anchorId="36CF99F7" wp14:editId="5552617C">
+                <wp:simplePos x="0" y="0"/>
+                <wp:positionH relativeFrom="column">
+                  <wp:posOffset>1866900</wp:posOffset>
+                </wp:positionH>
+                <wp:positionV relativeFrom="paragraph">
+                  <wp:posOffset>382270</wp:posOffset>
+                </wp:positionV>
+                <wp:extent cx="3619818" cy="814388"/>
+                <wp:effectExtent l="0" t="0" r="76200" b="81280"/>
+                <wp:wrapNone/>
+                <wp:docPr id="25" name="Connecteur droit avec flèche 25"/>
+                <wp:cNvGraphicFramePr/>
+                <a:graphic xmlns:a="http://schemas.openxmlformats.org/drawingml/2006/main">
+                  <a:graphicData uri="http://schemas.microsoft.com/office/word/2010/wordprocessingShape">
+                    <wps:wsp>
+                      <wps:cNvCnPr/>
+                      <wps:spPr>
+                        <a:xfrm>
+                          <a:off x="0" y="0"/>
+                          <a:ext cx="3619818" cy="814388"/>
+                        </a:xfrm>
+                        <a:prstGeom prst="straightConnector1">
+                          <a:avLst/>
+                        </a:prstGeom>
+                        <a:ln>
+                          <a:solidFill>
+                            <a:srgbClr val="FF0000"/>
+                          </a:solidFill>
+                          <a:tailEnd type="triangle"/>
+                        </a:ln>
+                      </wps:spPr>
+                      <wps:style>
+                        <a:lnRef idx="1">
+                          <a:schemeClr val="accent1"/>
+                        </a:lnRef>
+                        <a:fillRef idx="0">
+                          <a:schemeClr val="accent1"/>
+                        </a:fillRef>
+                        <a:effectRef idx="0">
+                          <a:schemeClr val="accent1"/>
+                        </a:effectRef>
+                        <a:fontRef idx="minor">
+                          <a:schemeClr val="tx1"/>
+                        </a:fontRef>
+                      </wps:style>
+                      <wps:bodyPr/>
+                    </wps:wsp>
+                  </a:graphicData>
+                </a:graphic>
+                <wp14:sizeRelH relativeFrom="margin">
+                  <wp14:pctWidth>0</wp14:pctWidth>
+                </wp14:sizeRelH>
+                <wp14:sizeRelV relativeFrom="margin">
+                  <wp14:pctHeight>0</wp14:pctHeight>
+                </wp14:sizeRelV>
+              </wp:anchor>
+            </w:drawing>
+          </mc:Choice>
+          <mc:Fallback xmlns:w16cid="http://schemas.microsoft.com/office/word/2016/wordml/cid" xmlns:am3d="http://schemas.microsoft.com/office/drawing/2017/model3d" xmlns:aink="http://schemas.microsoft.com/office/drawing/2016/ink" xmlns:cx8="http://schemas.microsoft.com/office/drawing/2016/5/14/chartex" xmlns:cx7="http://schemas.microsoft.com/office/drawing/2016/5/13/chartex" xmlns:cx6="http://schemas.microsoft.com/office/drawing/2016/5/12/chartex" xmlns:cx5="http://schemas.microsoft.com/office/drawing/2016/5/11/chartex" xmlns:cx4="http://schemas.microsoft.com/office/drawing/2016/5/10/chartex" xmlns:cx3="http://schemas.microsoft.com/office/drawing/2016/5/9/chartex" xmlns:cx2="http://schemas.microsoft.com/office/drawing/2015/10/21/chartex">
+            <w:pict>
+              <v:shape w14:anchorId="7AFA965C" id="Connecteur droit avec flèche 25" o:spid="_x0000_s1026" type="#_x0000_t32" style="position:absolute;margin-left:147pt;margin-top:30.1pt;width:285.05pt;height:64.15pt;z-index:251671552;visibility:visible;mso-wrap-style:square;mso-width-percent:0;mso-height-percent:0;mso-wrap-distance-left:9pt;mso-wrap-distance-top:0;mso-wrap-distance-right:9pt;mso-wrap-distance-bottom:0;mso-position-horizontal:absolute;mso-position-horizontal-relative:text;mso-position-vertical:absolute;mso-position-vertical-relative:text;mso-width-percent:0;mso-height-percent:0;mso-width-relative:margin;mso-height-relative:margin" o:gfxdata="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" strokecolor="red" strokeweight=".5pt">
+                <v:stroke endarrow="block" joinstyle="miter"/>
+              </v:shape>
+            </w:pict>
+          </mc:Fallback>
+        </mc:AlternateContent>
+      </w:r>
+      <w:r>
+        <w:rPr>
+          <w:lang w:eastAsia="fr-FR"/>
+        </w:rPr>
+        <mc:AlternateContent>
+          <mc:Choice Requires="wps">
+            <w:drawing>
+              <wp:anchor distT="0" distB="0" distL="114300" distR="114300" simplePos="0" relativeHeight="251667456" behindDoc="0" locked="0" layoutInCell="1" allowOverlap="1">
+                <wp:simplePos x="0" y="0"/>
+                <wp:positionH relativeFrom="column">
+                  <wp:posOffset>519430</wp:posOffset>
+                </wp:positionH>
+                <wp:positionV relativeFrom="paragraph">
+                  <wp:posOffset>382270</wp:posOffset>
+                </wp:positionV>
+                <wp:extent cx="1347788" cy="852488"/>
+                <wp:effectExtent l="38100" t="0" r="24130" b="62230"/>
+                <wp:wrapNone/>
+                <wp:docPr id="23" name="Connecteur droit avec flèche 23"/>
+                <wp:cNvGraphicFramePr/>
+                <a:graphic xmlns:a="http://schemas.openxmlformats.org/drawingml/2006/main">
+                  <a:graphicData uri="http://schemas.microsoft.com/office/word/2010/wordprocessingShape">
+                    <wps:wsp>
+                      <wps:cNvCnPr/>
+                      <wps:spPr>
+                        <a:xfrm flipH="1">
+                          <a:off x="0" y="0"/>
+                          <a:ext cx="1347788" cy="852488"/>
+                        </a:xfrm>
+                        <a:prstGeom prst="straightConnector1">
+                          <a:avLst/>
+                        </a:prstGeom>
+                        <a:ln>
+                          <a:solidFill>
+                            <a:srgbClr val="FF0000"/>
+                          </a:solidFill>
+                          <a:tailEnd type="triangle"/>
+                        </a:ln>
+                      </wps:spPr>
+                      <wps:style>
+                        <a:lnRef idx="1">
+                          <a:schemeClr val="accent1"/>
+                        </a:lnRef>
+                        <a:fillRef idx="0">
+                          <a:schemeClr val="accent1"/>
+                        </a:fillRef>
+                        <a:effectRef idx="0">
+                          <a:schemeClr val="accent1"/>
+                        </a:effectRef>
+                        <a:fontRef idx="minor">
+                          <a:schemeClr val="tx1"/>
+                        </a:fontRef>
+                      </wps:style>
+                      <wps:bodyPr/>
+                    </wps:wsp>
+                  </a:graphicData>
+                </a:graphic>
+              </wp:anchor>
+            </w:drawing>
+          </mc:Choice>
+          <mc:Fallback xmlns:w16cid="http://schemas.microsoft.com/office/word/2016/wordml/cid" xmlns:am3d="http://schemas.microsoft.com/office/drawing/2017/model3d" xmlns:aink="http://schemas.microsoft.com/office/drawing/2016/ink" xmlns:cx8="http://schemas.microsoft.com/office/drawing/2016/5/14/chartex" xmlns:cx7="http://schemas.microsoft.com/office/drawing/2016/5/13/chartex" xmlns:cx6="http://schemas.microsoft.com/office/drawing/2016/5/12/chartex" xmlns:cx5="http://schemas.microsoft.com/office/drawing/2016/5/11/chartex" xmlns:cx4="http://schemas.microsoft.com/office/drawing/2016/5/10/chartex" xmlns:cx3="http://schemas.microsoft.com/office/drawing/2016/5/9/chartex" xmlns:cx2="http://schemas.microsoft.com/office/drawing/2015/10/21/chartex">
+            <w:pict>
+              <v:shape w14:anchorId="646DA5D8" id="Connecteur droit avec flèche 23" o:spid="_x0000_s1026" type="#_x0000_t32" style="position:absolute;margin-left:40.9pt;margin-top:30.1pt;width:106.15pt;height:67.15pt;flip:x;z-index:251667456;visibility:visible;mso-wrap-style:square;mso-wrap-distance-left:9pt;mso-wrap-distance-top:0;mso-wrap-distance-right:9pt;mso-wrap-distance-bottom:0;mso-position-horizontal:absolute;mso-position-horizontal-relative:text;mso-position-vertical:absolute;mso-position-vertical-relative:text" o:gfxdata="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" strokecolor="red" strokeweight=".5pt">
+                <v:stroke endarrow="block" joinstyle="miter"/>
+              </v:shape>
+            </w:pict>
+          </mc:Fallback>
+        </mc:AlternateContent>
+      </w:r>
+      <w:r>
+        <w:rPr>
+          <w:lang w:eastAsia="fr-FR"/>
+        </w:rPr>
+        <mc:AlternateContent>
+          <mc:Choice Requires="wps">
+            <w:drawing>
+              <wp:anchor distT="0" distB="0" distL="114300" distR="114300" simplePos="0" relativeHeight="251666432" behindDoc="0" locked="0" layoutInCell="1" allowOverlap="1">
+                <wp:simplePos x="0" y="0"/>
+                <wp:positionH relativeFrom="column">
+                  <wp:posOffset>1257300</wp:posOffset>
+                </wp:positionH>
+                <wp:positionV relativeFrom="paragraph">
+                  <wp:posOffset>106045</wp:posOffset>
+                </wp:positionV>
+                <wp:extent cx="914400" cy="271463"/>
+                <wp:effectExtent l="0" t="0" r="13335" b="14605"/>
+                <wp:wrapNone/>
+                <wp:docPr id="22" name="Zone de texte 22"/>
+                <wp:cNvGraphicFramePr/>
+                <a:graphic xmlns:a="http://schemas.openxmlformats.org/drawingml/2006/main">
+                  <a:graphicData uri="http://schemas.microsoft.com/office/word/2010/wordprocessingShape">
+                    <wps:wsp>
+                      <wps:cNvSpPr txBox="1"/>
+                      <wps:spPr>
+                        <a:xfrm>
+                          <a:off x="0" y="0"/>
+                          <a:ext cx="914400" cy="271463"/>
+                        </a:xfrm>
+                        <a:prstGeom prst="rect">
+                          <a:avLst/>
+                        </a:prstGeom>
+                        <a:solidFill>
+                          <a:schemeClr val="lt1"/>
+                        </a:solidFill>
+                        <a:ln w="6350">
+                          <a:solidFill>
+                            <a:prstClr val="black"/>
+                          </a:solidFill>
+                        </a:ln>
+                      </wps:spPr>
+                      <wps:txbx>
+                        <w:txbxContent>
+                          <w:p>
+                            <w:pPr>
+                              <w:rPr>
+                                <w:color w:val="FF0000"/>
+                              </w:rPr>
+                            </w:pPr>
+                            <w:r>
+                              <w:rPr>
+                                <w:color w:val="FF0000"/>
+                              </w:rPr>
+                              <w:t>Points de contrôle</w:t>
+                            </w:r>
+                          </w:p>
+                        </w:txbxContent>
+                      </wps:txbx>
+                      <wps:bodyPr rot="0" spcFirstLastPara="0" vertOverflow="overflow" horzOverflow="overflow" vert="horz" wrap="none" lIns="91440" tIns="45720" rIns="91440" bIns="45720" numCol="1" spcCol="0" rtlCol="0" fromWordArt="0" anchor="t" anchorCtr="0" forceAA="0" compatLnSpc="1">
+                        <a:prstTxWarp prst="textNoShape">
+                          <a:avLst/>
+                        </a:prstTxWarp>
+                        <a:noAutofit/>
+                      </wps:bodyPr>
+                    </wps:wsp>
+                  </a:graphicData>
+                </a:graphic>
+                <wp14:sizeRelV relativeFrom="margin">
+                  <wp14:pctHeight>0</wp14:pctHeight>
+                </wp14:sizeRelV>
+              </wp:anchor>
+            </w:drawing>
+          </mc:Choice>
+          <mc:Fallback xmlns:w16cid="http://schemas.microsoft.com/office/word/2016/wordml/cid" xmlns:am3d="http://schemas.microsoft.com/office/drawing/2017/model3d" xmlns:aink="http://schemas.microsoft.com/office/drawing/2016/ink" xmlns:cx8="http://schemas.microsoft.com/office/drawing/2016/5/14/chartex" xmlns:cx7="http://schemas.microsoft.com/office/drawing/2016/5/13/chartex" xmlns:cx6="http://schemas.microsoft.com/office/drawing/2016/5/12/chartex" xmlns:cx5="http://schemas.microsoft.com/office/drawing/2016/5/11/chartex" xmlns:cx4="http://schemas.microsoft.com/office/drawing/2016/5/10/chartex" xmlns:cx3="http://schemas.microsoft.com/office/drawing/2016/5/9/chartex" xmlns:cx2="http://schemas.microsoft.com/office/drawing/2015/10/21/chartex">
+            <w:pict>
+              <v:shape id="Zone de texte 22" o:spid="_x0000_s1028" type="#_x0000_t202" style="position:absolute;left:0;text-align:left;margin-left:99pt;margin-top:8.35pt;width:1in;height:21.4pt;z-index:251666432;visibility:visible;mso-wrap-style:none;mso-height-percent:0;mso-wrap-distance-left:9pt;mso-wrap-distance-top:0;mso-wrap-distance-right:9pt;mso-wrap-distance-bottom:0;mso-position-horizontal:absolute;mso-position-horizontal-relative:text;mso-position-vertical:absolute;mso-position-vertical-relative:text;mso-height-percent:0;mso-height-relative:margin;v-text-anchor:top" o:gfxdata="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" fillcolor="white [3201]" strokeweight=".5pt">
+                <v:textbox>
+                  <w:txbxContent>
+                    <w:p>
+                      <w:pPr>
+                        <w:rPr>
+                          <w:color w:val="FF0000"/>
+                        </w:rPr>
+                      </w:pPr>
+                      <w:r>
+                        <w:rPr>
+                          <w:color w:val="FF0000"/>
+                        </w:rPr>
+                        <w:t>Points de contrôle</w:t>
+                      </w:r>
+                    </w:p>
+                  </w:txbxContent>
+                </v:textbox>
+              </v:shape>
+            </w:pict>
+          </mc:Fallback>
+        </mc:AlternateContent>
+      </w:r>
+      <w:r>
+        <w:rPr>
+          <w:lang w:eastAsia="fr-FR"/>
+        </w:rPr>
         <w:drawing>
           <wp:inline distT="0" distB="0" distL="0" distR="0" wp14:anchorId="67937054" wp14:editId="3E42585E">
             <wp:extent cx="5760720" cy="3198495"/>
@@ -514,7 +1571,7 @@
                     <pic:cNvPicPr/>
                   </pic:nvPicPr>
                   <pic:blipFill>
-                    <a:blip r:embed="rId12"/>
+                    <a:blip r:embed="rId18"/>
                     <a:stretch>
                       <a:fillRect/>
                     </a:stretch>
@@ -580,7 +1637,7 @@
                     </pic:cNvPicPr>
                   </pic:nvPicPr>
                   <pic:blipFill>
-                    <a:blip r:embed="rId13">
+                    <a:blip r:embed="rId19">
                       <a:extLst>
                         <a:ext uri="{28A0092B-C50C-407E-A947-70E740481C1C}">
                           <a14:useLocalDpi xmlns:a14="http://schemas.microsoft.com/office/drawing/2010/main" val="0"/>
@@ -620,6 +1677,7 @@
     <w:p>
       <w:pPr>
         <w:keepNext/>
+        <w:spacing w:after="60"/>
         <w:jc w:val="center"/>
       </w:pPr>
       <w:r>
@@ -629,7 +1687,7 @@
         <w:drawing>
           <wp:inline distT="0" distB="0" distL="0" distR="0" wp14:anchorId="029C7E4E" wp14:editId="0D7A49C6">
             <wp:extent cx="4428564" cy="2529632"/>
-            <wp:effectExtent l="0" t="0" r="0" b="4445"/>
+            <wp:effectExtent l="19050" t="19050" r="10160" b="23495"/>
             <wp:docPr id="6" name="Image 6"/>
             <wp:cNvGraphicFramePr>
               <a:graphicFrameLocks xmlns:a="http://schemas.openxmlformats.org/drawingml/2006/main" noChangeAspect="1"/>
@@ -642,7 +1700,7 @@
                     <pic:cNvPicPr/>
                   </pic:nvPicPr>
                   <pic:blipFill>
-                    <a:blip r:embed="rId14"/>
+                    <a:blip r:embed="rId20"/>
                     <a:stretch>
                       <a:fillRect/>
                     </a:stretch>
@@ -655,6 +1713,11 @@
                     <a:prstGeom prst="rect">
                       <a:avLst/>
                     </a:prstGeom>
+                    <a:ln>
+                      <a:solidFill>
+                        <a:prstClr val="black"/>
+                      </a:solidFill>
+                    </a:ln>
                   </pic:spPr>
                 </pic:pic>
               </a:graphicData>
@@ -681,7 +1744,7 @@
         <w:fldChar w:fldCharType="separate"/>
       </w:r>
       <w:r>
-        <w:t>1</w:t>
+        <w:t>3</w:t>
       </w:r>
       <w:r>
         <w:fldChar w:fldCharType="end"/>
@@ -693,6 +1756,7 @@
     <w:p>
       <w:pPr>
         <w:keepNext/>
+        <w:spacing w:after="60"/>
         <w:jc w:val="center"/>
       </w:pPr>
       <w:r>
@@ -703,7 +1767,7 @@
         <w:drawing>
           <wp:inline distT="0" distB="0" distL="0" distR="0" wp14:anchorId="75EF7D5E" wp14:editId="23AB8F9D">
             <wp:extent cx="4536141" cy="2489077"/>
-            <wp:effectExtent l="0" t="0" r="0" b="6985"/>
+            <wp:effectExtent l="19050" t="19050" r="17145" b="26035"/>
             <wp:docPr id="7" name="Image 7"/>
             <wp:cNvGraphicFramePr>
               <a:graphicFrameLocks xmlns:a="http://schemas.openxmlformats.org/drawingml/2006/main" noChangeAspect="1"/>
@@ -716,7 +1780,7 @@
                     <pic:cNvPicPr/>
                   </pic:nvPicPr>
                   <pic:blipFill>
-                    <a:blip r:embed="rId15"/>
+                    <a:blip r:embed="rId21"/>
                     <a:stretch>
                       <a:fillRect/>
                     </a:stretch>
@@ -729,6 +1793,11 @@
                     <a:prstGeom prst="rect">
                       <a:avLst/>
                     </a:prstGeom>
+                    <a:ln>
+                      <a:solidFill>
+                        <a:prstClr val="black"/>
+                      </a:solidFill>
+                    </a:ln>
                   </pic:spPr>
                 </pic:pic>
               </a:graphicData>
@@ -755,7 +1824,7 @@
         <w:fldChar w:fldCharType="separate"/>
       </w:r>
       <w:r>
-        <w:t>2</w:t>
+        <w:t>4</w:t>
       </w:r>
       <w:r>
         <w:fldChar w:fldCharType="end"/>
@@ -766,20 +1835,67 @@
     </w:p>
     <w:p/>
     <w:p>
-      <w:r>
-        <w:t>NB : Pour pouvoir distinguer les profils les uns des autres, il est préférable (voire nécessaire) de mettre en place une symbologie catégorisée sur l’identifiant de chaque profil. Je ne connais pas de moyen de s’éviter l’actualisation</w:t>
-      </w:r>
-      <w:bookmarkStart w:id="0" w:name="_GoBack"/>
-      <w:bookmarkEnd w:id="0"/>
-      <w:r>
-        <w:t xml:space="preserve"> de la catégorisation à chaque nouvelle saisie de profil (contributions bienvenues). </w:t>
-      </w:r>
-    </w:p>
-    <w:p>
+      <w:pPr>
+        <w:jc w:val="center"/>
+      </w:pPr>
       <w:r>
         <w:rPr>
           <w:lang w:eastAsia="fr-FR"/>
         </w:rPr>
+        <w:drawing>
+          <wp:inline distT="0" distB="0" distL="0" distR="0" wp14:anchorId="6D433A5C" wp14:editId="10264755">
+            <wp:extent cx="4798695" cy="2233255"/>
+            <wp:effectExtent l="19050" t="19050" r="20955" b="15240"/>
+            <wp:docPr id="18" name="Image 18"/>
+            <wp:cNvGraphicFramePr>
+              <a:graphicFrameLocks xmlns:a="http://schemas.openxmlformats.org/drawingml/2006/main" noChangeAspect="1"/>
+            </wp:cNvGraphicFramePr>
+            <a:graphic xmlns:a="http://schemas.openxmlformats.org/drawingml/2006/main">
+              <a:graphicData uri="http://schemas.openxmlformats.org/drawingml/2006/picture">
+                <pic:pic xmlns:pic="http://schemas.openxmlformats.org/drawingml/2006/picture">
+                  <pic:nvPicPr>
+                    <pic:cNvPr id="1" name=""/>
+                    <pic:cNvPicPr/>
+                  </pic:nvPicPr>
+                  <pic:blipFill>
+                    <a:blip r:embed="rId22"/>
+                    <a:stretch>
+                      <a:fillRect/>
+                    </a:stretch>
+                  </pic:blipFill>
+                  <pic:spPr>
+                    <a:xfrm>
+                      <a:off x="0" y="0"/>
+                      <a:ext cx="4815900" cy="2241262"/>
+                    </a:xfrm>
+                    <a:prstGeom prst="rect">
+                      <a:avLst/>
+                    </a:prstGeom>
+                    <a:ln>
+                      <a:solidFill>
+                        <a:prstClr val="black"/>
+                      </a:solidFill>
+                    </a:ln>
+                  </pic:spPr>
+                </pic:pic>
+              </a:graphicData>
+            </a:graphic>
+          </wp:inline>
+        </w:drawing>
+      </w:r>
+    </w:p>
+    <w:p/>
+    <w:p>
+      <w:r>
+        <w:t xml:space="preserve">NB : Pour pouvoir distinguer les profils les uns des autres, il est préférable (voire nécessaire) de mettre en place une symbologie catégorisée sur l’identifiant de chaque profil. Je ne connais pas de moyen de s’éviter l’actualisation de la catégorisation à chaque nouvelle saisie de profil (contributions bienvenues). </w:t>
+      </w:r>
+    </w:p>
+    <w:p>
+      <w:r>
+        <w:rPr>
+          <w:lang w:eastAsia="fr-FR"/>
+        </w:rPr>
+        <w:lastRenderedPageBreak/>
         <w:drawing>
           <wp:inline distT="0" distB="0" distL="0" distR="0" wp14:anchorId="1FAB8A69" wp14:editId="5A2A2518">
             <wp:extent cx="5760720" cy="4179570"/>
@@ -796,7 +1912,7 @@
                     <pic:cNvPicPr/>
                   </pic:nvPicPr>
                   <pic:blipFill>
-                    <a:blip r:embed="rId16"/>
+                    <a:blip r:embed="rId23"/>
                     <a:stretch>
                       <a:fillRect/>
                     </a:stretch>
@@ -823,7 +1939,6 @@
         <w:pStyle w:val="Titre1"/>
       </w:pPr>
       <w:r>
-        <w:lastRenderedPageBreak/>
         <w:t>Etape 4 : Extraction des couples (distance, cote)</w:t>
       </w:r>
     </w:p>
@@ -836,7 +1951,7 @@
       <w:r>
         <w:t>Le plugin Qgis fourni à l’adresse suivante (</w:t>
       </w:r>
-      <w:hyperlink r:id="rId17" w:history="1">
+      <w:hyperlink r:id="rId24" w:history="1">
         <w:r>
           <w:rPr>
             <w:rStyle w:val="Lienhypertexte"/>
@@ -846,6 +1961,227 @@
       </w:hyperlink>
       <w:r>
         <w:t>) permet de réaliser rapidement cette opération en :</w:t>
+      </w:r>
+    </w:p>
+    <w:p>
+      <w:pPr>
+        <w:jc w:val="center"/>
+      </w:pPr>
+      <w:r>
+        <w:rPr>
+          <w:lang w:eastAsia="fr-FR"/>
+        </w:rPr>
+        <mc:AlternateContent>
+          <mc:Choice Requires="wps">
+            <w:drawing>
+              <wp:anchor distT="0" distB="0" distL="114300" distR="114300" simplePos="0" relativeHeight="251665408" behindDoc="0" locked="0" layoutInCell="1" allowOverlap="1">
+                <wp:simplePos x="0" y="0"/>
+                <wp:positionH relativeFrom="column">
+                  <wp:posOffset>2378710</wp:posOffset>
+                </wp:positionH>
+                <wp:positionV relativeFrom="paragraph">
+                  <wp:posOffset>295275</wp:posOffset>
+                </wp:positionV>
+                <wp:extent cx="1245870" cy="209550"/>
+                <wp:effectExtent l="0" t="0" r="68580" b="76200"/>
+                <wp:wrapNone/>
+                <wp:docPr id="21" name="Connecteur droit avec flèche 21"/>
+                <wp:cNvGraphicFramePr/>
+                <a:graphic xmlns:a="http://schemas.openxmlformats.org/drawingml/2006/main">
+                  <a:graphicData uri="http://schemas.microsoft.com/office/word/2010/wordprocessingShape">
+                    <wps:wsp>
+                      <wps:cNvCnPr/>
+                      <wps:spPr>
+                        <a:xfrm>
+                          <a:off x="0" y="0"/>
+                          <a:ext cx="1245870" cy="209550"/>
+                        </a:xfrm>
+                        <a:prstGeom prst="straightConnector1">
+                          <a:avLst/>
+                        </a:prstGeom>
+                        <a:ln>
+                          <a:solidFill>
+                            <a:srgbClr val="FF0000"/>
+                          </a:solidFill>
+                          <a:tailEnd type="triangle"/>
+                        </a:ln>
+                      </wps:spPr>
+                      <wps:style>
+                        <a:lnRef idx="1">
+                          <a:schemeClr val="accent1"/>
+                        </a:lnRef>
+                        <a:fillRef idx="0">
+                          <a:schemeClr val="accent1"/>
+                        </a:fillRef>
+                        <a:effectRef idx="0">
+                          <a:schemeClr val="accent1"/>
+                        </a:effectRef>
+                        <a:fontRef idx="minor">
+                          <a:schemeClr val="tx1"/>
+                        </a:fontRef>
+                      </wps:style>
+                      <wps:bodyPr/>
+                    </wps:wsp>
+                  </a:graphicData>
+                </a:graphic>
+              </wp:anchor>
+            </w:drawing>
+          </mc:Choice>
+          <mc:Fallback xmlns:w16cid="http://schemas.microsoft.com/office/word/2016/wordml/cid" xmlns:am3d="http://schemas.microsoft.com/office/drawing/2017/model3d" xmlns:aink="http://schemas.microsoft.com/office/drawing/2016/ink" xmlns:cx8="http://schemas.microsoft.com/office/drawing/2016/5/14/chartex" xmlns:cx7="http://schemas.microsoft.com/office/drawing/2016/5/13/chartex" xmlns:cx6="http://schemas.microsoft.com/office/drawing/2016/5/12/chartex" xmlns:cx5="http://schemas.microsoft.com/office/drawing/2016/5/11/chartex" xmlns:cx4="http://schemas.microsoft.com/office/drawing/2016/5/10/chartex" xmlns:cx3="http://schemas.microsoft.com/office/drawing/2016/5/9/chartex" xmlns:cx2="http://schemas.microsoft.com/office/drawing/2015/10/21/chartex">
+            <w:pict>
+              <v:shape w14:anchorId="1B38318A" id="Connecteur droit avec flèche 21" o:spid="_x0000_s1026" type="#_x0000_t32" style="position:absolute;margin-left:187.3pt;margin-top:23.25pt;width:98.1pt;height:16.5pt;z-index:251665408;visibility:visible;mso-wrap-style:square;mso-wrap-distance-left:9pt;mso-wrap-distance-top:0;mso-wrap-distance-right:9pt;mso-wrap-distance-bottom:0;mso-position-horizontal:absolute;mso-position-horizontal-relative:text;mso-position-vertical:absolute;mso-position-vertical-relative:text" o:gfxdata="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" strokecolor="red" strokeweight=".5pt">
+                <v:stroke endarrow="block" joinstyle="miter"/>
+              </v:shape>
+            </w:pict>
+          </mc:Fallback>
+        </mc:AlternateContent>
+      </w:r>
+      <w:r>
+        <w:rPr>
+          <w:lang w:eastAsia="fr-FR"/>
+        </w:rPr>
+        <mc:AlternateContent>
+          <mc:Choice Requires="wps">
+            <w:drawing>
+              <wp:anchor distT="0" distB="0" distL="114300" distR="114300" simplePos="0" relativeHeight="251664384" behindDoc="0" locked="0" layoutInCell="1" allowOverlap="1">
+                <wp:simplePos x="0" y="0"/>
+                <wp:positionH relativeFrom="column">
+                  <wp:posOffset>1300480</wp:posOffset>
+                </wp:positionH>
+                <wp:positionV relativeFrom="paragraph">
+                  <wp:posOffset>133350</wp:posOffset>
+                </wp:positionV>
+                <wp:extent cx="914400" cy="314325"/>
+                <wp:effectExtent l="0" t="0" r="26670" b="28575"/>
+                <wp:wrapNone/>
+                <wp:docPr id="20" name="Zone de texte 20"/>
+                <wp:cNvGraphicFramePr/>
+                <a:graphic xmlns:a="http://schemas.openxmlformats.org/drawingml/2006/main">
+                  <a:graphicData uri="http://schemas.microsoft.com/office/word/2010/wordprocessingShape">
+                    <wps:wsp>
+                      <wps:cNvSpPr txBox="1"/>
+                      <wps:spPr>
+                        <a:xfrm>
+                          <a:off x="0" y="0"/>
+                          <a:ext cx="914400" cy="314325"/>
+                        </a:xfrm>
+                        <a:prstGeom prst="rect">
+                          <a:avLst/>
+                        </a:prstGeom>
+                        <a:solidFill>
+                          <a:schemeClr val="lt1"/>
+                        </a:solidFill>
+                        <a:ln w="6350">
+                          <a:solidFill>
+                            <a:prstClr val="black"/>
+                          </a:solidFill>
+                        </a:ln>
+                      </wps:spPr>
+                      <wps:txbx>
+                        <w:txbxContent>
+                          <w:p>
+                            <w:pPr>
+                              <w:rPr>
+                                <w:b/>
+                                <w:color w:val="FF0000"/>
+                              </w:rPr>
+                            </w:pPr>
+                            <w:r>
+                              <w:rPr>
+                                <w:b/>
+                                <w:color w:val="FF0000"/>
+                              </w:rPr>
+                              <w:t>Icone du plugin</w:t>
+                            </w:r>
+                          </w:p>
+                        </w:txbxContent>
+                      </wps:txbx>
+                      <wps:bodyPr rot="0" spcFirstLastPara="0" vertOverflow="overflow" horzOverflow="overflow" vert="horz" wrap="none" lIns="91440" tIns="45720" rIns="91440" bIns="45720" numCol="1" spcCol="0" rtlCol="0" fromWordArt="0" anchor="t" anchorCtr="0" forceAA="0" compatLnSpc="1">
+                        <a:prstTxWarp prst="textNoShape">
+                          <a:avLst/>
+                        </a:prstTxWarp>
+                        <a:noAutofit/>
+                      </wps:bodyPr>
+                    </wps:wsp>
+                  </a:graphicData>
+                </a:graphic>
+                <wp14:sizeRelV relativeFrom="margin">
+                  <wp14:pctHeight>0</wp14:pctHeight>
+                </wp14:sizeRelV>
+              </wp:anchor>
+            </w:drawing>
+          </mc:Choice>
+          <mc:Fallback xmlns:w16cid="http://schemas.microsoft.com/office/word/2016/wordml/cid" xmlns:am3d="http://schemas.microsoft.com/office/drawing/2017/model3d" xmlns:aink="http://schemas.microsoft.com/office/drawing/2016/ink" xmlns:cx8="http://schemas.microsoft.com/office/drawing/2016/5/14/chartex" xmlns:cx7="http://schemas.microsoft.com/office/drawing/2016/5/13/chartex" xmlns:cx6="http://schemas.microsoft.com/office/drawing/2016/5/12/chartex" xmlns:cx5="http://schemas.microsoft.com/office/drawing/2016/5/11/chartex" xmlns:cx4="http://schemas.microsoft.com/office/drawing/2016/5/10/chartex" xmlns:cx3="http://schemas.microsoft.com/office/drawing/2016/5/9/chartex" xmlns:cx2="http://schemas.microsoft.com/office/drawing/2015/10/21/chartex">
+            <w:pict>
+              <v:shape id="Zone de texte 20" o:spid="_x0000_s1029" type="#_x0000_t202" style="position:absolute;left:0;text-align:left;margin-left:102.4pt;margin-top:10.5pt;width:1in;height:24.75pt;z-index:251664384;visibility:visible;mso-wrap-style:none;mso-height-percent:0;mso-wrap-distance-left:9pt;mso-wrap-distance-top:0;mso-wrap-distance-right:9pt;mso-wrap-distance-bottom:0;mso-position-horizontal:absolute;mso-position-horizontal-relative:text;mso-position-vertical:absolute;mso-position-vertical-relative:text;mso-height-percent:0;mso-height-relative:margin;v-text-anchor:top" o:gfxdata="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" fillcolor="white [3201]" strokeweight=".5pt">
+                <v:textbox>
+                  <w:txbxContent>
+                    <w:p>
+                      <w:pPr>
+                        <w:rPr>
+                          <w:b/>
+                          <w:color w:val="FF0000"/>
+                        </w:rPr>
+                      </w:pPr>
+                      <w:r>
+                        <w:rPr>
+                          <w:b/>
+                          <w:color w:val="FF0000"/>
+                        </w:rPr>
+                        <w:t>Icone du plugin</w:t>
+                      </w:r>
+                    </w:p>
+                  </w:txbxContent>
+                </v:textbox>
+              </v:shape>
+            </w:pict>
+          </mc:Fallback>
+        </mc:AlternateContent>
+      </w:r>
+      <w:r>
+        <w:rPr>
+          <w:lang w:eastAsia="fr-FR"/>
+        </w:rPr>
+        <w:drawing>
+          <wp:inline distT="0" distB="0" distL="0" distR="0" wp14:anchorId="63E42419" wp14:editId="222AAC80">
+            <wp:extent cx="3562350" cy="1047750"/>
+            <wp:effectExtent l="19050" t="19050" r="19050" b="19050"/>
+            <wp:docPr id="19" name="Image 19"/>
+            <wp:cNvGraphicFramePr>
+              <a:graphicFrameLocks xmlns:a="http://schemas.openxmlformats.org/drawingml/2006/main" noChangeAspect="1"/>
+            </wp:cNvGraphicFramePr>
+            <a:graphic xmlns:a="http://schemas.openxmlformats.org/drawingml/2006/main">
+              <a:graphicData uri="http://schemas.openxmlformats.org/drawingml/2006/picture">
+                <pic:pic xmlns:pic="http://schemas.openxmlformats.org/drawingml/2006/picture">
+                  <pic:nvPicPr>
+                    <pic:cNvPr id="1" name=""/>
+                    <pic:cNvPicPr/>
+                  </pic:nvPicPr>
+                  <pic:blipFill>
+                    <a:blip r:embed="rId25"/>
+                    <a:stretch>
+                      <a:fillRect/>
+                    </a:stretch>
+                  </pic:blipFill>
+                  <pic:spPr>
+                    <a:xfrm>
+                      <a:off x="0" y="0"/>
+                      <a:ext cx="3562350" cy="1047750"/>
+                    </a:xfrm>
+                    <a:prstGeom prst="rect">
+                      <a:avLst/>
+                    </a:prstGeom>
+                    <a:ln>
+                      <a:solidFill>
+                        <a:prstClr val="black"/>
+                      </a:solidFill>
+                    </a:ln>
+                  </pic:spPr>
+                </pic:pic>
+              </a:graphicData>
+            </a:graphic>
+          </wp:inline>
+        </w:drawing>
       </w:r>
     </w:p>
     <w:p>
@@ -2105,7 +3441,7 @@
 </file>
 
 <file path=customXml/itemProps1.xml><?xml version="1.0" encoding="utf-8"?>
-<ds:datastoreItem xmlns:ds="http://schemas.openxmlformats.org/officeDocument/2006/customXml" ds:itemID="{9899F7B4-B6DE-4E50-B5EF-45678E371AC7}">
+<ds:datastoreItem xmlns:ds="http://schemas.openxmlformats.org/officeDocument/2006/customXml" ds:itemID="{68A84612-37FB-44D3-A327-6AF81B1DA6E9}">
   <ds:schemaRefs>
     <ds:schemaRef ds:uri="http://schemas.openxmlformats.org/officeDocument/2006/bibliography"/>
   </ds:schemaRefs>

</xml_diff>